<commit_message>
Added wcag details to review plan
</commit_message>
<xml_diff>
--- a/Software Review Plan.docx
+++ b/Software Review Plan.docx
@@ -1,6 +1,6 @@
 
 <file path=word/document.xml><?xml version="1.0" encoding="utf-8"?>
-<w:document xmlns:wpc="http://schemas.microsoft.com/office/word/2010/wordprocessingCanvas" xmlns:cx="http://schemas.microsoft.com/office/drawing/2014/chartex" xmlns:cx1="http://schemas.microsoft.com/office/drawing/2015/9/8/chartex" xmlns:cx2="http://schemas.microsoft.com/office/drawing/2015/10/21/chartex" xmlns:cx3="http://schemas.microsoft.com/office/drawing/2016/5/9/chartex" xmlns:cx4="http://schemas.microsoft.com/office/drawing/2016/5/10/chartex" xmlns:cx5="http://schemas.microsoft.com/office/drawing/2016/5/11/chartex" xmlns:cx6="http://schemas.microsoft.com/office/drawing/2016/5/12/chartex" xmlns:cx7="http://schemas.microsoft.com/office/drawing/2016/5/13/chartex" xmlns:cx8="http://schemas.microsoft.com/office/drawing/2016/5/14/chartex" xmlns:mc="http://schemas.openxmlformats.org/markup-compatibility/2006" xmlns:aink="http://schemas.microsoft.com/office/drawing/2016/ink" xmlns:am3d="http://schemas.microsoft.com/office/drawing/2017/model3d" xmlns:o="urn:schemas-microsoft-com:office:office" xmlns:r="http://schemas.openxmlformats.org/officeDocument/2006/relationships" xmlns:m="http://schemas.openxmlformats.org/officeDocument/2006/math" xmlns:v="urn:schemas-microsoft-com:vml" xmlns:wp14="http://schemas.microsoft.com/office/word/2010/wordprocessingDrawing" xmlns:wp="http://schemas.openxmlformats.org/drawingml/2006/wordprocessingDrawing" xmlns:w10="urn:schemas-microsoft-com:office:word" xmlns:w="http://schemas.openxmlformats.org/wordprocessingml/2006/main" xmlns:w14="http://schemas.microsoft.com/office/word/2010/wordml" xmlns:w15="http://schemas.microsoft.com/office/word/2012/wordml" xmlns:w16cid="http://schemas.microsoft.com/office/word/2016/wordml/cid" xmlns:w16se="http://schemas.microsoft.com/office/word/2015/wordml/symex" xmlns:wpg="http://schemas.microsoft.com/office/word/2010/wordprocessingGroup" xmlns:wpi="http://schemas.microsoft.com/office/word/2010/wordprocessingInk" xmlns:wne="http://schemas.microsoft.com/office/word/2006/wordml" xmlns:wps="http://schemas.microsoft.com/office/word/2010/wordprocessingShape" mc:Ignorable="w14 w15 w16se w16cid wp14">
+<w:document xmlns:wpc="http://schemas.microsoft.com/office/word/2010/wordprocessingCanvas" xmlns:cx="http://schemas.microsoft.com/office/drawing/2014/chartex" xmlns:cx1="http://schemas.microsoft.com/office/drawing/2015/9/8/chartex" xmlns:cx2="http://schemas.microsoft.com/office/drawing/2015/10/21/chartex" xmlns:cx3="http://schemas.microsoft.com/office/drawing/2016/5/9/chartex" xmlns:cx4="http://schemas.microsoft.com/office/drawing/2016/5/10/chartex" xmlns:cx5="http://schemas.microsoft.com/office/drawing/2016/5/11/chartex" xmlns:cx6="http://schemas.microsoft.com/office/drawing/2016/5/12/chartex" xmlns:cx7="http://schemas.microsoft.com/office/drawing/2016/5/13/chartex" xmlns:cx8="http://schemas.microsoft.com/office/drawing/2016/5/14/chartex" xmlns:mc="http://schemas.openxmlformats.org/markup-compatibility/2006" xmlns:aink="http://schemas.microsoft.com/office/drawing/2016/ink" xmlns:am3d="http://schemas.microsoft.com/office/drawing/2017/model3d" xmlns:o="urn:schemas-microsoft-com:office:office" xmlns:r="http://schemas.openxmlformats.org/officeDocument/2006/relationships" xmlns:m="http://schemas.openxmlformats.org/officeDocument/2006/math" xmlns:v="urn:schemas-microsoft-com:vml" xmlns:wp14="http://schemas.microsoft.com/office/word/2010/wordprocessingDrawing" xmlns:wp="http://schemas.openxmlformats.org/drawingml/2006/wordprocessingDrawing" xmlns:w10="urn:schemas-microsoft-com:office:word" xmlns:w="http://schemas.openxmlformats.org/wordprocessingml/2006/main" xmlns:w14="http://schemas.microsoft.com/office/word/2010/wordml" xmlns:w15="http://schemas.microsoft.com/office/word/2012/wordml" xmlns:w16cex="http://schemas.microsoft.com/office/word/2018/wordml/cex" xmlns:w16cid="http://schemas.microsoft.com/office/word/2016/wordml/cid" xmlns:w16="http://schemas.microsoft.com/office/word/2018/wordml" xmlns:w16se="http://schemas.microsoft.com/office/word/2015/wordml/symex" xmlns:wpg="http://schemas.microsoft.com/office/word/2010/wordprocessingGroup" xmlns:wpi="http://schemas.microsoft.com/office/word/2010/wordprocessingInk" xmlns:wne="http://schemas.microsoft.com/office/word/2006/wordml" xmlns:wps="http://schemas.microsoft.com/office/word/2010/wordprocessingShape" mc:Ignorable="w14 w15 w16se w16cid w16 w16cex wp14">
   <w:body>
     <w:p>
       <w:pPr>
@@ -19,10 +19,20 @@
       <w:r>
         <w:t>Completed</w:t>
       </w:r>
-      <w:bookmarkStart w:id="1" w:name="_GoBack"/>
-      <w:bookmarkEnd w:id="1"/>
       <w:r>
         <w:t xml:space="preserve"> Client Requirements</w:t>
+      </w:r>
+    </w:p>
+    <w:p>
+      <w:pPr>
+        <w:pStyle w:val="ListParagraph"/>
+        <w:numPr>
+          <w:ilvl w:val="0"/>
+          <w:numId w:val="6"/>
+        </w:numPr>
+      </w:pPr>
+      <w:r>
+        <w:t>Basic WCAG compliance.</w:t>
       </w:r>
     </w:p>
     <w:p>
@@ -268,10 +278,56 @@
       <w:pPr>
         <w:pStyle w:val="Heading2"/>
       </w:pPr>
-      <w:bookmarkStart w:id="2" w:name="_Toc42716621"/>
+      <w:bookmarkStart w:id="1" w:name="_Toc42716621"/>
       <w:r>
         <w:t>Ease of use</w:t>
       </w:r>
+      <w:bookmarkEnd w:id="1"/>
+    </w:p>
+    <w:p>
+      <w:pPr>
+        <w:pStyle w:val="ListParagraph"/>
+        <w:numPr>
+          <w:ilvl w:val="0"/>
+          <w:numId w:val="2"/>
+        </w:numPr>
+      </w:pPr>
+      <w:r>
+        <w:t>Can navigate entire website in 3 clicks.</w:t>
+      </w:r>
+    </w:p>
+    <w:p>
+      <w:pPr>
+        <w:pStyle w:val="ListParagraph"/>
+        <w:numPr>
+          <w:ilvl w:val="0"/>
+          <w:numId w:val="2"/>
+        </w:numPr>
+      </w:pPr>
+      <w:r>
+        <w:t>Easy menu traversal.</w:t>
+      </w:r>
+    </w:p>
+    <w:p>
+      <w:pPr>
+        <w:pStyle w:val="ListParagraph"/>
+        <w:numPr>
+          <w:ilvl w:val="0"/>
+          <w:numId w:val="2"/>
+        </w:numPr>
+      </w:pPr>
+      <w:r>
+        <w:t>Easy to view ratings and top rated movies by users.</w:t>
+      </w:r>
+    </w:p>
+    <w:p>
+      <w:pPr>
+        <w:pStyle w:val="Heading2"/>
+      </w:pPr>
+      <w:bookmarkStart w:id="2" w:name="_Toc42716622"/>
+      <w:r>
+        <w:t>Design</w:t>
+      </w:r>
       <w:bookmarkEnd w:id="2"/>
     </w:p>
     <w:p>
@@ -279,153 +335,117 @@
         <w:pStyle w:val="ListParagraph"/>
         <w:numPr>
           <w:ilvl w:val="0"/>
-          <w:numId w:val="2"/>
-        </w:numPr>
-      </w:pPr>
-      <w:r>
-        <w:t>Can navigate entire website in 3 clicks.</w:t>
-      </w:r>
-    </w:p>
-    <w:p>
-      <w:pPr>
-        <w:pStyle w:val="ListParagraph"/>
-        <w:numPr>
-          <w:ilvl w:val="0"/>
-          <w:numId w:val="2"/>
-        </w:numPr>
-      </w:pPr>
-      <w:r>
-        <w:t>Easy menu traversal.</w:t>
-      </w:r>
-    </w:p>
-    <w:p>
-      <w:pPr>
-        <w:pStyle w:val="ListParagraph"/>
-        <w:numPr>
-          <w:ilvl w:val="0"/>
-          <w:numId w:val="2"/>
-        </w:numPr>
-      </w:pPr>
-      <w:r>
-        <w:t xml:space="preserve">Easy to view ratings and </w:t>
-      </w:r>
-      <w:proofErr w:type="gramStart"/>
-      <w:r>
-        <w:t>top rated</w:t>
-      </w:r>
-      <w:proofErr w:type="gramEnd"/>
-      <w:r>
-        <w:t xml:space="preserve"> movies by users.</w:t>
-      </w:r>
+          <w:numId w:val="3"/>
+        </w:numPr>
+      </w:pPr>
+      <w:r>
+        <w:t>Cool colour palette.</w:t>
+      </w:r>
+    </w:p>
+    <w:p>
+      <w:pPr>
+        <w:pStyle w:val="ListParagraph"/>
+        <w:numPr>
+          <w:ilvl w:val="0"/>
+          <w:numId w:val="3"/>
+        </w:numPr>
+      </w:pPr>
+      <w:r>
+        <w:t>Drop down menu with highlighted options.</w:t>
+      </w:r>
+    </w:p>
+    <w:p>
+      <w:pPr>
+        <w:pStyle w:val="ListParagraph"/>
+        <w:numPr>
+          <w:ilvl w:val="0"/>
+          <w:numId w:val="3"/>
+        </w:numPr>
+      </w:pPr>
+      <w:r>
+        <w:t>Options in menu are simple and make sense.</w:t>
+      </w:r>
+    </w:p>
+    <w:p>
+      <w:pPr>
+        <w:pStyle w:val="ListParagraph"/>
+        <w:numPr>
+          <w:ilvl w:val="0"/>
+          <w:numId w:val="3"/>
+        </w:numPr>
+      </w:pPr>
+      <w:r>
+        <w:t>As per WCAG guidelines, the site functionality is made accessible using a screen reader</w:t>
+      </w:r>
+      <w:r>
+        <w:t xml:space="preserve"> and</w:t>
+      </w:r>
+      <w:r>
+        <w:t xml:space="preserve"> no-click keyboard navigation using space/tab/enter.</w:t>
+      </w:r>
+    </w:p>
+    <w:p>
+      <w:pPr>
+        <w:ind w:left="360"/>
+      </w:pPr>
     </w:p>
     <w:p>
       <w:pPr>
         <w:pStyle w:val="Heading2"/>
       </w:pPr>
-      <w:bookmarkStart w:id="3" w:name="_Toc42716622"/>
-      <w:r>
-        <w:t>Design</w:t>
+      <w:bookmarkStart w:id="3" w:name="_Toc42716623"/>
+      <w:r>
+        <w:t>Meeting the Criteria</w:t>
       </w:r>
       <w:bookmarkEnd w:id="3"/>
     </w:p>
     <w:p>
-      <w:pPr>
-        <w:pStyle w:val="ListParagraph"/>
-        <w:numPr>
-          <w:ilvl w:val="0"/>
-          <w:numId w:val="3"/>
-        </w:numPr>
-      </w:pPr>
-      <w:r>
-        <w:t>Cool colour palette.</w:t>
-      </w:r>
-    </w:p>
-    <w:p>
-      <w:pPr>
-        <w:pStyle w:val="ListParagraph"/>
-        <w:numPr>
-          <w:ilvl w:val="0"/>
-          <w:numId w:val="3"/>
-        </w:numPr>
-      </w:pPr>
-      <w:r>
-        <w:t>Drop down menu with highlighted options.</w:t>
-      </w:r>
-    </w:p>
-    <w:p>
-      <w:pPr>
-        <w:pStyle w:val="ListParagraph"/>
-        <w:numPr>
-          <w:ilvl w:val="0"/>
-          <w:numId w:val="3"/>
-        </w:numPr>
-      </w:pPr>
-      <w:r>
-        <w:t>Options in menu are simple and make sense.</w:t>
-      </w:r>
-    </w:p>
-    <w:p>
-      <w:pPr>
-        <w:ind w:left="360"/>
-      </w:pPr>
+      <w:r>
+        <w:t>This website is good to use as it meets all the necessary criteria outlined above. By structuring the website in its current iteration, the navigation of the website is clear, straightforward, and easy. It provides a pleasant experience for its users with its simple application of its required functionality where every task that can be performed, does so with fast results.</w:t>
+      </w:r>
+    </w:p>
+    <w:p>
+      <w:r>
+        <w:t>With the website’s functionality, it performs all expected tasks and displays the outputs in a nice overview, such as the movie list output in tables. The searches are quite fast as well as the graph generator.  The log in page ha</w:t>
+      </w:r>
+      <w:r>
+        <w:t>s a minimum level of complexity which is much more secure than having a password with no complexity</w:t>
+      </w:r>
+      <w:r>
+        <w:t>. Behind the log in page, the admin page allows the simple administrative tasks and data access that would be required by an admin.</w:t>
+      </w:r>
+      <w:r>
+        <w:t xml:space="preserve"> There are different log ins for staff and admin which means that the staff can only access the functionalities that are required </w:t>
+      </w:r>
+      <w:r>
+        <w:lastRenderedPageBreak/>
+        <w:t>by them. Only the admin has the full access to all the functionalities such as sending alerts and deleting users.</w:t>
+      </w:r>
+    </w:p>
+    <w:p>
+      <w:r>
+        <w:t xml:space="preserve">Website ease-of-use is important to consider when designing a webpage. As such, this site has a simple menu design that allows its users to swap from page to page at any point in its use. It takes only one click to swap from a search to the sign-up page for example. </w:t>
+      </w:r>
+    </w:p>
+    <w:p>
+      <w:r>
+        <w:t>The design of the website was initially for a function first website, but the colour palette was changed from its original to one that is easier to view and looks more appealing. The drop-down menu highlights the selected option to make it more clear and have been worded simply for an easy understanding of each options purpose.</w:t>
+      </w:r>
+    </w:p>
+    <w:p>
+      <w:r>
+        <w:t>We consulted the W3 WCAG in order to make our site more accessible for people who may have vision impairments etc. Since our website was designed with simplicity and ease of use originally, we just had to make it more compliant with screen readers for all non-text elements. We also made adjustments to labels, error messages and instructions to make it easier to understand how to use when relying on screen readers. Also the site can be navigated without clicking, using tabs, spaces and the enter key.</w:t>
+      </w:r>
+    </w:p>
+    <w:p>
+      <w:r>
+        <w:t>Regarding the entire website, the design, functionality, and implementation of its pages provides a software system that is good to use.</w:t>
+      </w:r>
     </w:p>
     <w:p>
       <w:pPr>
         <w:pStyle w:val="Heading2"/>
       </w:pPr>
-      <w:bookmarkStart w:id="4" w:name="_Toc42716623"/>
-      <w:r>
-        <w:t>Meeting the Criteria</w:t>
-      </w:r>
-      <w:bookmarkEnd w:id="4"/>
-    </w:p>
-    <w:p>
-      <w:r>
-        <w:t>This website is good to use as it meets all the necessary criteria outlined above. By structuring the website in its current iteration, the navigation of the website is clear, straightforward, and easy. It provides a pleasant experience for its users with its simple application of its required functionality where every task that can be performed, does so with fast results.</w:t>
-      </w:r>
-    </w:p>
-    <w:p>
-      <w:r>
-        <w:t>With the website’s functionality, it performs all expected tasks and displays the outputs in a nice overview, such as the movie list output in tables. The searches are quite fast as well as the graph generator.  The log in page ha</w:t>
-      </w:r>
-      <w:r>
-        <w:t>s a minimum level of complexity which is much more secure than having a password with no complexity</w:t>
-      </w:r>
-      <w:r>
-        <w:t>. Behind the log in page, the admin page allows the simple administrative tasks and data access that would be required by an admin.</w:t>
-      </w:r>
-      <w:r>
-        <w:t xml:space="preserve"> There are different log ins for staff and admin which means that the staff can only access the functionalities that are required by them. Only the admin has the full access to all the functionalities such as sending alerts and deleting users.</w:t>
-      </w:r>
-    </w:p>
-    <w:p>
-      <w:r>
-        <w:lastRenderedPageBreak/>
-        <w:t xml:space="preserve">Website ease-of-use is important to consider when designing a webpage. As such, this site has a simple menu design that allows its users to swap from page to page at any point in its use. It takes only one click to swap from a search to the sign-up page for example. </w:t>
-      </w:r>
-    </w:p>
-    <w:p>
-      <w:r>
-        <w:t xml:space="preserve">The design of the website was initially for a function first website, but the colour palette was changed from its original to one that is easier to view and looks more appealing. The drop-down menu highlights the selected option to make it </w:t>
-      </w:r>
-      <w:proofErr w:type="gramStart"/>
-      <w:r>
-        <w:t>more clear</w:t>
-      </w:r>
-      <w:proofErr w:type="gramEnd"/>
-      <w:r>
-        <w:t xml:space="preserve"> and have been worded simply for an easy understanding of each options purpose.</w:t>
-      </w:r>
-    </w:p>
-    <w:p>
-      <w:r>
-        <w:t>Regarding the entire website, the design, functionality, and implementation of its pages provides a software system that is good to use.</w:t>
-      </w:r>
-    </w:p>
-    <w:p>
-      <w:pPr>
-        <w:pStyle w:val="Heading2"/>
-      </w:pPr>
       <w:r>
         <w:t xml:space="preserve">Software Quality </w:t>
       </w:r>
@@ -435,25 +455,7 @@
     </w:p>
     <w:p>
       <w:r>
-        <w:t>The way we conduct</w:t>
-      </w:r>
-      <w:r>
-        <w:t>ed</w:t>
-      </w:r>
-      <w:r>
-        <w:t xml:space="preserve"> the testing of our software </w:t>
-      </w:r>
-      <w:r>
-        <w:t>is</w:t>
-      </w:r>
-      <w:r>
-        <w:t xml:space="preserve"> detailed specifically in Testing Plan Documents for each sprint. The following pages will include a copy of the testing plan </w:t>
-      </w:r>
-      <w:r>
-        <w:t>our team</w:t>
-      </w:r>
-      <w:r>
-        <w:t xml:space="preserve"> has prepared for the first sprint.</w:t>
+        <w:t>The way we conducted the testing of our software is detailed specifically in Testing Plan Documents for each sprint. The following pages will include a copy of the testing plan our team has prepared for the first sprint.</w:t>
       </w:r>
       <w:r>
         <w:tab/>
@@ -461,36 +463,12 @@
     </w:p>
     <w:p>
       <w:r>
-        <w:t>Our testing and quality assurance practices w</w:t>
-      </w:r>
-      <w:r>
-        <w:t>ere</w:t>
-      </w:r>
-      <w:r>
-        <w:t xml:space="preserve"> closely follow</w:t>
-      </w:r>
-      <w:r>
-        <w:t>ed of</w:t>
-      </w:r>
-      <w:r>
-        <w:t xml:space="preserve"> those specified by CITE Managed Services. </w:t>
-      </w:r>
-      <w:r>
-        <w:t>Our team</w:t>
-      </w:r>
-      <w:r>
-        <w:t xml:space="preserve"> has prepared our testing plan document to ensure quality control and quality assurance practices of CITE. </w:t>
-      </w:r>
-    </w:p>
-    <w:p>
-      <w:r>
-        <w:t>The criteria detailed in this testing report w</w:t>
-      </w:r>
-      <w:r>
-        <w:t>ere</w:t>
-      </w:r>
-      <w:r>
-        <w:t xml:space="preserve"> applied to all subsequent testing plans for each sprint. </w:t>
+        <w:t xml:space="preserve">Our testing and quality assurance practices were closely followed of those specified by CITE Managed Services. Our team has prepared our testing plan document to ensure quality control and quality assurance practices of CITE. </w:t>
+      </w:r>
+    </w:p>
+    <w:p>
+      <w:r>
+        <w:t xml:space="preserve">The criteria detailed in this testing report were applied to all subsequent testing plans for each sprint. </w:t>
       </w:r>
     </w:p>
     <w:p>
@@ -510,16 +488,7 @@
         <w:pStyle w:val="ListParagraph"/>
       </w:pPr>
       <w:r>
-        <w:t>-</w:t>
-      </w:r>
-      <w:r>
-        <w:t xml:space="preserve"> T</w:t>
-      </w:r>
-      <w:r>
-        <w:t>he basic searching operations using the movie database are available and workin</w:t>
-      </w:r>
-      <w:r>
-        <w:t>g.</w:t>
+        <w:t>- The basic searching operations using the movie database are available and working.</w:t>
       </w:r>
     </w:p>
     <w:p>
@@ -557,30 +526,6 @@
     <w:p>
       <w:pPr>
         <w:pStyle w:val="ListParagraph"/>
-      </w:pPr>
-      <w:r>
-        <w:t>- The login page has a password with minimum level complexity.</w:t>
-      </w:r>
-    </w:p>
-    <w:p>
-      <w:pPr>
-        <w:pStyle w:val="ListParagraph"/>
-      </w:pPr>
-      <w:r>
-        <w:t>- Analytics are undertaken to display data of the website’s usage timeline.</w:t>
-      </w:r>
-    </w:p>
-    <w:p>
-      <w:pPr>
-        <w:pStyle w:val="ListParagraph"/>
-      </w:pPr>
-      <w:r>
-        <w:t>- New rating system with input from users.</w:t>
-      </w:r>
-    </w:p>
-    <w:p>
-      <w:pPr>
-        <w:pStyle w:val="ListParagraph"/>
         <w:numPr>
           <w:ilvl w:val="0"/>
           <w:numId w:val="7"/>
@@ -591,12 +536,35 @@
       </w:r>
     </w:p>
     <w:p>
-      <w:r>
-        <w:t> </w:t>
-      </w:r>
-    </w:p>
-    <w:p/>
-    <w:p/>
+      <w:pPr>
+        <w:pStyle w:val="ListParagraph"/>
+        <w:numPr>
+          <w:ilvl w:val="0"/>
+          <w:numId w:val="7"/>
+        </w:numPr>
+      </w:pPr>
+      <w:r>
+        <w:t>Code quality is managed with constant use of a code formatting tool like php-cs-fixer, and team members will review and refactor code as necessary for improvements.</w:t>
+      </w:r>
+    </w:p>
+    <w:p>
+      <w:pPr>
+        <w:pStyle w:val="ListParagraph"/>
+        <w:numPr>
+          <w:ilvl w:val="0"/>
+          <w:numId w:val="7"/>
+        </w:numPr>
+      </w:pPr>
+      <w:r>
+        <w:t>We have tried to apply proper commenting in our code to explain more complex logic so that it is easier for future maintenance.</w:t>
+      </w:r>
+      <w:r>
+        <w:t xml:space="preserve"> In addition, our documentation explains our development process in terms of who did what and why, which makes understanding and tracking the code easier</w:t>
+      </w:r>
+      <w:r>
+        <w:t>.</w:t>
+      </w:r>
+    </w:p>
     <w:sectPr>
       <w:pgSz w:w="11906" w:h="16838"/>
       <w:pgMar w:top="1440" w:right="1440" w:bottom="1440" w:left="1440" w:header="708" w:footer="708" w:gutter="0"/>
@@ -608,7 +576,7 @@
 </file>
 
 <file path=word/numbering.xml><?xml version="1.0" encoding="utf-8"?>
-<w:numbering xmlns:wpc="http://schemas.microsoft.com/office/word/2010/wordprocessingCanvas" xmlns:cx="http://schemas.microsoft.com/office/drawing/2014/chartex" xmlns:cx1="http://schemas.microsoft.com/office/drawing/2015/9/8/chartex" xmlns:cx2="http://schemas.microsoft.com/office/drawing/2015/10/21/chartex" xmlns:cx3="http://schemas.microsoft.com/office/drawing/2016/5/9/chartex" xmlns:cx4="http://schemas.microsoft.com/office/drawing/2016/5/10/chartex" xmlns:cx5="http://schemas.microsoft.com/office/drawing/2016/5/11/chartex" xmlns:cx6="http://schemas.microsoft.com/office/drawing/2016/5/12/chartex" xmlns:cx7="http://schemas.microsoft.com/office/drawing/2016/5/13/chartex" xmlns:cx8="http://schemas.microsoft.com/office/drawing/2016/5/14/chartex" xmlns:mc="http://schemas.openxmlformats.org/markup-compatibility/2006" xmlns:aink="http://schemas.microsoft.com/office/drawing/2016/ink" xmlns:am3d="http://schemas.microsoft.com/office/drawing/2017/model3d" xmlns:o="urn:schemas-microsoft-com:office:office" xmlns:r="http://schemas.openxmlformats.org/officeDocument/2006/relationships" xmlns:m="http://schemas.openxmlformats.org/officeDocument/2006/math" xmlns:v="urn:schemas-microsoft-com:vml" xmlns:wp14="http://schemas.microsoft.com/office/word/2010/wordprocessingDrawing" xmlns:wp="http://schemas.openxmlformats.org/drawingml/2006/wordprocessingDrawing" xmlns:w10="urn:schemas-microsoft-com:office:word" xmlns:w="http://schemas.openxmlformats.org/wordprocessingml/2006/main" xmlns:w14="http://schemas.microsoft.com/office/word/2010/wordml" xmlns:w15="http://schemas.microsoft.com/office/word/2012/wordml" xmlns:w16cid="http://schemas.microsoft.com/office/word/2016/wordml/cid" xmlns:w16se="http://schemas.microsoft.com/office/word/2015/wordml/symex" xmlns:wpg="http://schemas.microsoft.com/office/word/2010/wordprocessingGroup" xmlns:wpi="http://schemas.microsoft.com/office/word/2010/wordprocessingInk" xmlns:wne="http://schemas.microsoft.com/office/word/2006/wordml" xmlns:wps="http://schemas.microsoft.com/office/word/2010/wordprocessingShape" mc:Ignorable="w14 w15 w16se w16cid wp14">
+<w:numbering xmlns:wpc="http://schemas.microsoft.com/office/word/2010/wordprocessingCanvas" xmlns:cx="http://schemas.microsoft.com/office/drawing/2014/chartex" xmlns:cx1="http://schemas.microsoft.com/office/drawing/2015/9/8/chartex" xmlns:cx2="http://schemas.microsoft.com/office/drawing/2015/10/21/chartex" xmlns:cx3="http://schemas.microsoft.com/office/drawing/2016/5/9/chartex" xmlns:cx4="http://schemas.microsoft.com/office/drawing/2016/5/10/chartex" xmlns:cx5="http://schemas.microsoft.com/office/drawing/2016/5/11/chartex" xmlns:cx6="http://schemas.microsoft.com/office/drawing/2016/5/12/chartex" xmlns:cx7="http://schemas.microsoft.com/office/drawing/2016/5/13/chartex" xmlns:cx8="http://schemas.microsoft.com/office/drawing/2016/5/14/chartex" xmlns:mc="http://schemas.openxmlformats.org/markup-compatibility/2006" xmlns:aink="http://schemas.microsoft.com/office/drawing/2016/ink" xmlns:am3d="http://schemas.microsoft.com/office/drawing/2017/model3d" xmlns:o="urn:schemas-microsoft-com:office:office" xmlns:r="http://schemas.openxmlformats.org/officeDocument/2006/relationships" xmlns:m="http://schemas.openxmlformats.org/officeDocument/2006/math" xmlns:v="urn:schemas-microsoft-com:vml" xmlns:wp14="http://schemas.microsoft.com/office/word/2010/wordprocessingDrawing" xmlns:wp="http://schemas.openxmlformats.org/drawingml/2006/wordprocessingDrawing" xmlns:w10="urn:schemas-microsoft-com:office:word" xmlns:w="http://schemas.openxmlformats.org/wordprocessingml/2006/main" xmlns:w14="http://schemas.microsoft.com/office/word/2010/wordml" xmlns:w15="http://schemas.microsoft.com/office/word/2012/wordml" xmlns:w16cex="http://schemas.microsoft.com/office/word/2018/wordml/cex" xmlns:w16cid="http://schemas.microsoft.com/office/word/2016/wordml/cid" xmlns:w16="http://schemas.microsoft.com/office/word/2018/wordml" xmlns:w16se="http://schemas.microsoft.com/office/word/2015/wordml/symex" xmlns:wpg="http://schemas.microsoft.com/office/word/2010/wordprocessingGroup" xmlns:wpi="http://schemas.microsoft.com/office/word/2010/wordprocessingInk" xmlns:wne="http://schemas.microsoft.com/office/word/2006/wordml" xmlns:wps="http://schemas.microsoft.com/office/word/2010/wordprocessingShape" mc:Ignorable="w14 w15 w16se w16cid w16 w16cex wp14">
   <w:abstractNum w:abstractNumId="0" w15:restartNumberingAfterBreak="0">
     <w:nsid w:val="0728302B"/>
     <w:multiLevelType w:val="hybridMultilevel"/>
@@ -1289,39 +1257,12 @@
   </w:abstractNum>
   <w:num w:numId="1">
     <w:abstractNumId w:val="1"/>
-    <w:lvlOverride w:ilvl="0"/>
-    <w:lvlOverride w:ilvl="1"/>
-    <w:lvlOverride w:ilvl="2"/>
-    <w:lvlOverride w:ilvl="3"/>
-    <w:lvlOverride w:ilvl="4"/>
-    <w:lvlOverride w:ilvl="5"/>
-    <w:lvlOverride w:ilvl="6"/>
-    <w:lvlOverride w:ilvl="7"/>
-    <w:lvlOverride w:ilvl="8"/>
   </w:num>
   <w:num w:numId="2">
     <w:abstractNumId w:val="2"/>
-    <w:lvlOverride w:ilvl="0"/>
-    <w:lvlOverride w:ilvl="1"/>
-    <w:lvlOverride w:ilvl="2"/>
-    <w:lvlOverride w:ilvl="3"/>
-    <w:lvlOverride w:ilvl="4"/>
-    <w:lvlOverride w:ilvl="5"/>
-    <w:lvlOverride w:ilvl="6"/>
-    <w:lvlOverride w:ilvl="7"/>
-    <w:lvlOverride w:ilvl="8"/>
   </w:num>
   <w:num w:numId="3">
     <w:abstractNumId w:val="4"/>
-    <w:lvlOverride w:ilvl="0"/>
-    <w:lvlOverride w:ilvl="1"/>
-    <w:lvlOverride w:ilvl="2"/>
-    <w:lvlOverride w:ilvl="3"/>
-    <w:lvlOverride w:ilvl="4"/>
-    <w:lvlOverride w:ilvl="5"/>
-    <w:lvlOverride w:ilvl="6"/>
-    <w:lvlOverride w:ilvl="7"/>
-    <w:lvlOverride w:ilvl="8"/>
   </w:num>
   <w:num w:numId="4">
     <w:abstractNumId w:val="3"/>
@@ -1339,7 +1280,7 @@
 </file>
 
 <file path=word/styles.xml><?xml version="1.0" encoding="utf-8"?>
-<w:styles xmlns:mc="http://schemas.openxmlformats.org/markup-compatibility/2006" xmlns:r="http://schemas.openxmlformats.org/officeDocument/2006/relationships" xmlns:w="http://schemas.openxmlformats.org/wordprocessingml/2006/main" xmlns:w14="http://schemas.microsoft.com/office/word/2010/wordml" xmlns:w15="http://schemas.microsoft.com/office/word/2012/wordml" xmlns:w16cid="http://schemas.microsoft.com/office/word/2016/wordml/cid" xmlns:w16se="http://schemas.microsoft.com/office/word/2015/wordml/symex" mc:Ignorable="w14 w15 w16se w16cid">
+<w:styles xmlns:mc="http://schemas.openxmlformats.org/markup-compatibility/2006" xmlns:r="http://schemas.openxmlformats.org/officeDocument/2006/relationships" xmlns:w="http://schemas.openxmlformats.org/wordprocessingml/2006/main" xmlns:w14="http://schemas.microsoft.com/office/word/2010/wordml" xmlns:w15="http://schemas.microsoft.com/office/word/2012/wordml" xmlns:w16cex="http://schemas.microsoft.com/office/word/2018/wordml/cex" xmlns:w16cid="http://schemas.microsoft.com/office/word/2016/wordml/cid" xmlns:w16="http://schemas.microsoft.com/office/word/2018/wordml" xmlns:w16se="http://schemas.microsoft.com/office/word/2015/wordml/symex" mc:Ignorable="w14 w15 w16se w16cid w16 w16cex">
   <w:docDefaults>
     <w:rPrDefault>
       <w:rPr>
@@ -1355,7 +1296,7 @@
       </w:pPr>
     </w:pPrDefault>
   </w:docDefaults>
-  <w:latentStyles w:defLockedState="0" w:defUIPriority="99" w:defSemiHidden="0" w:defUnhideWhenUsed="0" w:defQFormat="0" w:count="377">
+  <w:latentStyles w:defLockedState="0" w:defUIPriority="99" w:defSemiHidden="0" w:defUnhideWhenUsed="0" w:defQFormat="0" w:count="376">
     <w:lsdException w:name="Normal" w:uiPriority="0" w:qFormat="1"/>
     <w:lsdException w:name="heading 1" w:uiPriority="9" w:qFormat="1"/>
     <w:lsdException w:name="heading 2" w:semiHidden="1" w:uiPriority="9" w:unhideWhenUsed="1" w:qFormat="1"/>
@@ -1461,6 +1402,7 @@
     <w:lsdException w:name="HTML Sample" w:semiHidden="1" w:unhideWhenUsed="1"/>
     <w:lsdException w:name="HTML Typewriter" w:semiHidden="1" w:unhideWhenUsed="1"/>
     <w:lsdException w:name="HTML Variable" w:semiHidden="1" w:unhideWhenUsed="1"/>
+    <w:lsdException w:name="Normal Table" w:semiHidden="1" w:unhideWhenUsed="1"/>
     <w:lsdException w:name="annotation subject" w:semiHidden="1" w:unhideWhenUsed="1"/>
     <w:lsdException w:name="No List" w:semiHidden="1" w:unhideWhenUsed="1"/>
     <w:lsdException w:name="Outline List 1" w:semiHidden="1" w:unhideWhenUsed="1"/>
@@ -1506,9 +1448,11 @@
     <w:lsdException w:name="Table Subtle 1" w:semiHidden="1" w:unhideWhenUsed="1"/>
     <w:lsdException w:name="Table Subtle 2" w:semiHidden="1" w:unhideWhenUsed="1"/>
     <w:lsdException w:name="Table Web 1" w:semiHidden="1" w:unhideWhenUsed="1"/>
+    <w:lsdException w:name="Table Web 2" w:semiHidden="1" w:unhideWhenUsed="1"/>
     <w:lsdException w:name="Table Web 3" w:semiHidden="1" w:unhideWhenUsed="1"/>
     <w:lsdException w:name="Balloon Text" w:semiHidden="1" w:unhideWhenUsed="1"/>
     <w:lsdException w:name="Table Grid" w:uiPriority="39"/>
+    <w:lsdException w:name="Table Theme" w:semiHidden="1" w:unhideWhenUsed="1"/>
     <w:lsdException w:name="Placeholder Text" w:semiHidden="1"/>
     <w:lsdException w:name="No Spacing" w:uiPriority="1" w:qFormat="1"/>
     <w:lsdException w:name="Light Shading" w:uiPriority="60"/>
@@ -1729,7 +1673,6 @@
     <w:lsdException w:name="Hashtag" w:semiHidden="1" w:unhideWhenUsed="1"/>
     <w:lsdException w:name="Unresolved Mention" w:semiHidden="1" w:unhideWhenUsed="1"/>
     <w:lsdException w:name="Smart Link" w:semiHidden="1" w:unhideWhenUsed="1"/>
-    <w:lsdException w:name="Smart Link Error" w:semiHidden="1" w:unhideWhenUsed="1"/>
   </w:latentStyles>
   <w:style w:type="paragraph" w:default="1" w:styleId="Normal">
     <w:name w:val="Normal"/>

</xml_diff>